<commit_message>
module 7: GOF overview
</commit_message>
<xml_diff>
--- a/7.GOF-Overview/Task-1-Definition.docx
+++ b/7.GOF-Overview/Task-1-Definition.docx
@@ -1,6 +1,6 @@
 
 <file path=word/document.xml><?xml version="1.0" encoding="utf-8"?>
-<w:document xmlns:wpc="http://schemas.microsoft.com/office/word/2010/wordprocessingCanvas" xmlns:cx="http://schemas.microsoft.com/office/drawing/2014/chartex" xmlns:cx1="http://schemas.microsoft.com/office/drawing/2015/9/8/chartex" xmlns:cx2="http://schemas.microsoft.com/office/drawing/2015/10/21/chartex" xmlns:cx3="http://schemas.microsoft.com/office/drawing/2016/5/9/chartex" xmlns:cx4="http://schemas.microsoft.com/office/drawing/2016/5/10/chartex" xmlns:cx5="http://schemas.microsoft.com/office/drawing/2016/5/11/chartex" xmlns:cx6="http://schemas.microsoft.com/office/drawing/2016/5/12/chartex" xmlns:cx7="http://schemas.microsoft.com/office/drawing/2016/5/13/chartex" xmlns:cx8="http://schemas.microsoft.com/office/drawing/2016/5/14/chartex" xmlns:mc="http://schemas.openxmlformats.org/markup-compatibility/2006" xmlns:aink="http://schemas.microsoft.com/office/drawing/2016/ink" xmlns:am3d="http://schemas.microsoft.com/office/drawing/2017/model3d" xmlns:o="urn:schemas-microsoft-com:office:office" xmlns:r="http://schemas.openxmlformats.org/officeDocument/2006/relationships" xmlns:m="http://schemas.openxmlformats.org/officeDocument/2006/math" xmlns:v="urn:schemas-microsoft-com:vml" xmlns:wp14="http://schemas.microsoft.com/office/word/2010/wordprocessingDrawing" xmlns:wp="http://schemas.openxmlformats.org/drawingml/2006/wordprocessingDrawing" xmlns:w10="urn:schemas-microsoft-com:office:word" xmlns:w="http://schemas.openxmlformats.org/wordprocessingml/2006/main" xmlns:w14="http://schemas.microsoft.com/office/word/2010/wordml" xmlns:w15="http://schemas.microsoft.com/office/word/2012/wordml" xmlns:w16cex="http://schemas.microsoft.com/office/word/2018/wordml/cex" xmlns:w16cid="http://schemas.microsoft.com/office/word/2016/wordml/cid" xmlns:w16="http://schemas.microsoft.com/office/word/2018/wordml" xmlns:w16se="http://schemas.microsoft.com/office/word/2015/wordml/symex" xmlns:wpg="http://schemas.microsoft.com/office/word/2010/wordprocessingGroup" xmlns:wpi="http://schemas.microsoft.com/office/word/2010/wordprocessingInk" xmlns:wne="http://schemas.microsoft.com/office/word/2006/wordml" xmlns:wps="http://schemas.microsoft.com/office/word/2010/wordprocessingShape" mc:Ignorable="w14 w15 w16se w16cid w16 w16cex wp14">
+<w:document xmlns:wpc="http://schemas.microsoft.com/office/word/2010/wordprocessingCanvas" xmlns:cx="http://schemas.microsoft.com/office/drawing/2014/chartex" xmlns:cx1="http://schemas.microsoft.com/office/drawing/2015/9/8/chartex" xmlns:cx2="http://schemas.microsoft.com/office/drawing/2015/10/21/chartex" xmlns:cx3="http://schemas.microsoft.com/office/drawing/2016/5/9/chartex" xmlns:cx4="http://schemas.microsoft.com/office/drawing/2016/5/10/chartex" xmlns:cx5="http://schemas.microsoft.com/office/drawing/2016/5/11/chartex" xmlns:cx6="http://schemas.microsoft.com/office/drawing/2016/5/12/chartex" xmlns:cx7="http://schemas.microsoft.com/office/drawing/2016/5/13/chartex" xmlns:cx8="http://schemas.microsoft.com/office/drawing/2016/5/14/chartex" xmlns:mc="http://schemas.openxmlformats.org/markup-compatibility/2006" xmlns:aink="http://schemas.microsoft.com/office/drawing/2016/ink" xmlns:am3d="http://schemas.microsoft.com/office/drawing/2017/model3d" xmlns:o="urn:schemas-microsoft-com:office:office" xmlns:r="http://schemas.openxmlformats.org/officeDocument/2006/relationships" xmlns:m="http://schemas.openxmlformats.org/officeDocument/2006/math" xmlns:v="urn:schemas-microsoft-com:vml" xmlns:wp14="http://schemas.microsoft.com/office/word/2010/wordprocessingDrawing" xmlns:wp="http://schemas.openxmlformats.org/drawingml/2006/wordprocessingDrawing" xmlns:w10="urn:schemas-microsoft-com:office:word" xmlns:w="http://schemas.openxmlformats.org/wordprocessingml/2006/main" xmlns:w14="http://schemas.microsoft.com/office/word/2010/wordml" xmlns:w15="http://schemas.microsoft.com/office/word/2012/wordml" xmlns:w16cex="http://schemas.microsoft.com/office/word/2018/wordml/cex" xmlns:w16cid="http://schemas.microsoft.com/office/word/2016/wordml/cid" xmlns:w16="http://schemas.microsoft.com/office/word/2018/wordml" xmlns:w16sdtdh="http://schemas.microsoft.com/office/word/2020/wordml/sdtdatahash" xmlns:w16se="http://schemas.microsoft.com/office/word/2015/wordml/symex" xmlns:wpg="http://schemas.microsoft.com/office/word/2010/wordprocessingGroup" xmlns:wpi="http://schemas.microsoft.com/office/word/2010/wordprocessingInk" xmlns:wne="http://schemas.microsoft.com/office/word/2006/wordml" xmlns:wps="http://schemas.microsoft.com/office/word/2010/wordprocessingShape" mc:Ignorable="w14 w15 w16se w16cid w16 w16cex w16sdtdh wp14">
   <w:body>
     <w:p>
       <w:pPr>
@@ -92,7 +92,13 @@
     </w:p>
     <w:p>
       <w:r>
-        <w:t xml:space="preserve">C. Pattern - is a solution to a specific type of problems that occur </w:t>
+        <w:rPr>
+          <w:color w:val="FF0000"/>
+        </w:rPr>
+        <w:t>C</w:t>
+      </w:r>
+      <w:r>
+        <w:t xml:space="preserve">. Pattern - is a solution to a specific type of problems that occur </w:t>
       </w:r>
       <w:proofErr w:type="gramStart"/>
       <w:r>
@@ -127,7 +133,13 @@
     </w:p>
     <w:p>
       <w:r>
-        <w:t xml:space="preserve">B. </w:t>
+        <w:rPr>
+          <w:color w:val="FF0000"/>
+        </w:rPr>
+        <w:t>B</w:t>
+      </w:r>
+      <w:r>
+        <w:t xml:space="preserve">. </w:t>
       </w:r>
       <w:r>
         <w:t>Software design pattern - is set of patterns which solve commonly occurring problem within a given context in software design</w:t>
@@ -196,7 +208,13 @@
     </w:p>
     <w:p>
       <w:r>
-        <w:t xml:space="preserve">D. </w:t>
+        <w:rPr>
+          <w:color w:val="FF0000"/>
+        </w:rPr>
+        <w:t>D</w:t>
+      </w:r>
+      <w:r>
+        <w:t xml:space="preserve">. </w:t>
       </w:r>
       <w:proofErr w:type="gramStart"/>
       <w:r>
@@ -220,7 +238,7 @@
 </file>
 
 <file path=word/numbering.xml><?xml version="1.0" encoding="utf-8"?>
-<w:numbering xmlns:wpc="http://schemas.microsoft.com/office/word/2010/wordprocessingCanvas" xmlns:cx="http://schemas.microsoft.com/office/drawing/2014/chartex" xmlns:cx1="http://schemas.microsoft.com/office/drawing/2015/9/8/chartex" xmlns:cx2="http://schemas.microsoft.com/office/drawing/2015/10/21/chartex" xmlns:cx3="http://schemas.microsoft.com/office/drawing/2016/5/9/chartex" xmlns:cx4="http://schemas.microsoft.com/office/drawing/2016/5/10/chartex" xmlns:cx5="http://schemas.microsoft.com/office/drawing/2016/5/11/chartex" xmlns:cx6="http://schemas.microsoft.com/office/drawing/2016/5/12/chartex" xmlns:cx7="http://schemas.microsoft.com/office/drawing/2016/5/13/chartex" xmlns:cx8="http://schemas.microsoft.com/office/drawing/2016/5/14/chartex" xmlns:mc="http://schemas.openxmlformats.org/markup-compatibility/2006" xmlns:aink="http://schemas.microsoft.com/office/drawing/2016/ink" xmlns:am3d="http://schemas.microsoft.com/office/drawing/2017/model3d" xmlns:o="urn:schemas-microsoft-com:office:office" xmlns:r="http://schemas.openxmlformats.org/officeDocument/2006/relationships" xmlns:m="http://schemas.openxmlformats.org/officeDocument/2006/math" xmlns:v="urn:schemas-microsoft-com:vml" xmlns:wp14="http://schemas.microsoft.com/office/word/2010/wordprocessingDrawing" xmlns:wp="http://schemas.openxmlformats.org/drawingml/2006/wordprocessingDrawing" xmlns:w10="urn:schemas-microsoft-com:office:word" xmlns:w="http://schemas.openxmlformats.org/wordprocessingml/2006/main" xmlns:w14="http://schemas.microsoft.com/office/word/2010/wordml" xmlns:w15="http://schemas.microsoft.com/office/word/2012/wordml" xmlns:w16cex="http://schemas.microsoft.com/office/word/2018/wordml/cex" xmlns:w16cid="http://schemas.microsoft.com/office/word/2016/wordml/cid" xmlns:w16="http://schemas.microsoft.com/office/word/2018/wordml" xmlns:w16se="http://schemas.microsoft.com/office/word/2015/wordml/symex" xmlns:wpg="http://schemas.microsoft.com/office/word/2010/wordprocessingGroup" xmlns:wpi="http://schemas.microsoft.com/office/word/2010/wordprocessingInk" xmlns:wne="http://schemas.microsoft.com/office/word/2006/wordml" xmlns:wps="http://schemas.microsoft.com/office/word/2010/wordprocessingShape" mc:Ignorable="w14 w15 w16se w16cid w16 w16cex wp14">
+<w:numbering xmlns:wpc="http://schemas.microsoft.com/office/word/2010/wordprocessingCanvas" xmlns:cx="http://schemas.microsoft.com/office/drawing/2014/chartex" xmlns:cx1="http://schemas.microsoft.com/office/drawing/2015/9/8/chartex" xmlns:cx2="http://schemas.microsoft.com/office/drawing/2015/10/21/chartex" xmlns:cx3="http://schemas.microsoft.com/office/drawing/2016/5/9/chartex" xmlns:cx4="http://schemas.microsoft.com/office/drawing/2016/5/10/chartex" xmlns:cx5="http://schemas.microsoft.com/office/drawing/2016/5/11/chartex" xmlns:cx6="http://schemas.microsoft.com/office/drawing/2016/5/12/chartex" xmlns:cx7="http://schemas.microsoft.com/office/drawing/2016/5/13/chartex" xmlns:cx8="http://schemas.microsoft.com/office/drawing/2016/5/14/chartex" xmlns:mc="http://schemas.openxmlformats.org/markup-compatibility/2006" xmlns:aink="http://schemas.microsoft.com/office/drawing/2016/ink" xmlns:am3d="http://schemas.microsoft.com/office/drawing/2017/model3d" xmlns:o="urn:schemas-microsoft-com:office:office" xmlns:r="http://schemas.openxmlformats.org/officeDocument/2006/relationships" xmlns:m="http://schemas.openxmlformats.org/officeDocument/2006/math" xmlns:v="urn:schemas-microsoft-com:vml" xmlns:wp14="http://schemas.microsoft.com/office/word/2010/wordprocessingDrawing" xmlns:wp="http://schemas.openxmlformats.org/drawingml/2006/wordprocessingDrawing" xmlns:w10="urn:schemas-microsoft-com:office:word" xmlns:w="http://schemas.openxmlformats.org/wordprocessingml/2006/main" xmlns:w14="http://schemas.microsoft.com/office/word/2010/wordml" xmlns:w15="http://schemas.microsoft.com/office/word/2012/wordml" xmlns:w16cex="http://schemas.microsoft.com/office/word/2018/wordml/cex" xmlns:w16cid="http://schemas.microsoft.com/office/word/2016/wordml/cid" xmlns:w16="http://schemas.microsoft.com/office/word/2018/wordml" xmlns:w16sdtdh="http://schemas.microsoft.com/office/word/2020/wordml/sdtdatahash" xmlns:w16se="http://schemas.microsoft.com/office/word/2015/wordml/symex" xmlns:wpg="http://schemas.microsoft.com/office/word/2010/wordprocessingGroup" xmlns:wpi="http://schemas.microsoft.com/office/word/2010/wordprocessingInk" xmlns:wne="http://schemas.microsoft.com/office/word/2006/wordml" xmlns:wps="http://schemas.microsoft.com/office/word/2010/wordprocessingShape" mc:Ignorable="w14 w15 w16se w16cid w16 w16cex w16sdtdh wp14">
   <w:abstractNum w:abstractNumId="0" w15:restartNumberingAfterBreak="0">
     <w:nsid w:val="219A47D5"/>
     <w:multiLevelType w:val="hybridMultilevel"/>
@@ -503,7 +521,7 @@
 </file>
 
 <file path=word/styles.xml><?xml version="1.0" encoding="utf-8"?>
-<w:styles xmlns:mc="http://schemas.openxmlformats.org/markup-compatibility/2006" xmlns:r="http://schemas.openxmlformats.org/officeDocument/2006/relationships" xmlns:w="http://schemas.openxmlformats.org/wordprocessingml/2006/main" xmlns:w14="http://schemas.microsoft.com/office/word/2010/wordml" xmlns:w15="http://schemas.microsoft.com/office/word/2012/wordml" xmlns:w16cex="http://schemas.microsoft.com/office/word/2018/wordml/cex" xmlns:w16cid="http://schemas.microsoft.com/office/word/2016/wordml/cid" xmlns:w16="http://schemas.microsoft.com/office/word/2018/wordml" xmlns:w16se="http://schemas.microsoft.com/office/word/2015/wordml/symex" mc:Ignorable="w14 w15 w16se w16cid w16 w16cex">
+<w:styles xmlns:mc="http://schemas.openxmlformats.org/markup-compatibility/2006" xmlns:r="http://schemas.openxmlformats.org/officeDocument/2006/relationships" xmlns:w="http://schemas.openxmlformats.org/wordprocessingml/2006/main" xmlns:w14="http://schemas.microsoft.com/office/word/2010/wordml" xmlns:w15="http://schemas.microsoft.com/office/word/2012/wordml" xmlns:w16cex="http://schemas.microsoft.com/office/word/2018/wordml/cex" xmlns:w16cid="http://schemas.microsoft.com/office/word/2016/wordml/cid" xmlns:w16="http://schemas.microsoft.com/office/word/2018/wordml" xmlns:w16sdtdh="http://schemas.microsoft.com/office/word/2020/wordml/sdtdatahash" xmlns:w16se="http://schemas.microsoft.com/office/word/2015/wordml/symex" mc:Ignorable="w14 w15 w16se w16cid w16 w16cex w16sdtdh">
   <w:docDefaults>
     <w:rPrDefault>
       <w:rPr>
@@ -1470,15 +1488,6 @@
 </file>
 
 <file path=customXml/item2.xml><?xml version="1.0" encoding="utf-8"?>
-<?mso-contentType ?>
-<FormTemplates xmlns="http://schemas.microsoft.com/sharepoint/v3/contenttype/forms">
-  <Display>DocumentLibraryForm</Display>
-  <Edit>DocumentLibraryForm</Edit>
-  <New>DocumentLibraryForm</New>
-</FormTemplates>
-</file>
-
-<file path=customXml/item3.xml><?xml version="1.0" encoding="utf-8"?>
 <p:properties xmlns:p="http://schemas.microsoft.com/office/2006/metadata/properties" xmlns:xsi="http://www.w3.org/2001/XMLSchema-instance" xmlns:pc="http://schemas.microsoft.com/office/infopath/2007/PartnerControls">
   <documentManagement>
     <SharedWithUsers xmlns="0cdde8f1-1ca5-4327-b1ce-023e2052dc66">
@@ -1492,14 +1501,48 @@
 </p:properties>
 </file>
 
+<file path=customXml/item3.xml><?xml version="1.0" encoding="utf-8"?>
+<?mso-contentType ?>
+<FormTemplates xmlns="http://schemas.microsoft.com/sharepoint/v3/contenttype/forms">
+  <Display>DocumentLibraryForm</Display>
+  <Edit>DocumentLibraryForm</Edit>
+  <New>DocumentLibraryForm</New>
+</FormTemplates>
+</file>
+
 <file path=customXml/itemProps1.xml><?xml version="1.0" encoding="utf-8"?>
-<ds:datastoreItem xmlns:ds="http://schemas.openxmlformats.org/officeDocument/2006/customXml" ds:itemID="{DE4423D1-999C-4C74-933B-4A1791402984}"/>
+<ds:datastoreItem xmlns:ds="http://schemas.openxmlformats.org/officeDocument/2006/customXml" ds:itemID="{DE4423D1-999C-4C74-933B-4A1791402984}">
+  <ds:schemaRefs>
+    <ds:schemaRef ds:uri="http://schemas.microsoft.com/office/2006/metadata/contentType"/>
+    <ds:schemaRef ds:uri="http://schemas.microsoft.com/office/2006/metadata/properties/metaAttributes"/>
+    <ds:schemaRef ds:uri="http://www.w3.org/2001/XMLSchema"/>
+    <ds:schemaRef ds:uri="http://schemas.microsoft.com/office/2006/metadata/properties"/>
+    <ds:schemaRef ds:uri="90f0e90c-d71d-4649-86e1-323f79c30600"/>
+    <ds:schemaRef ds:uri="0cdde8f1-1ca5-4327-b1ce-023e2052dc66"/>
+    <ds:schemaRef ds:uri="http://schemas.microsoft.com/office/2006/documentManagement/types"/>
+    <ds:schemaRef ds:uri="http://schemas.microsoft.com/office/infopath/2007/PartnerControls"/>
+    <ds:schemaRef ds:uri="http://schemas.openxmlformats.org/package/2006/metadata/core-properties"/>
+    <ds:schemaRef ds:uri="http://purl.org/dc/elements/1.1/"/>
+    <ds:schemaRef ds:uri="http://purl.org/dc/terms/"/>
+    <ds:schemaRef ds:uri="http://schemas.microsoft.com/internal/obd"/>
+  </ds:schemaRefs>
+</ds:datastoreItem>
 </file>
 
 <file path=customXml/itemProps2.xml><?xml version="1.0" encoding="utf-8"?>
-<ds:datastoreItem xmlns:ds="http://schemas.openxmlformats.org/officeDocument/2006/customXml" ds:itemID="{231126B6-E8B7-4F83-AB70-43219026EA0F}"/>
+<ds:datastoreItem xmlns:ds="http://schemas.openxmlformats.org/officeDocument/2006/customXml" ds:itemID="{A258F08C-405B-4EC6-9F7C-80F6DCC1CBE3}">
+  <ds:schemaRefs>
+    <ds:schemaRef ds:uri="http://schemas.microsoft.com/office/2006/metadata/properties"/>
+    <ds:schemaRef ds:uri="http://schemas.microsoft.com/office/infopath/2007/PartnerControls"/>
+    <ds:schemaRef ds:uri="0cdde8f1-1ca5-4327-b1ce-023e2052dc66"/>
+  </ds:schemaRefs>
+</ds:datastoreItem>
 </file>
 
 <file path=customXml/itemProps3.xml><?xml version="1.0" encoding="utf-8"?>
-<ds:datastoreItem xmlns:ds="http://schemas.openxmlformats.org/officeDocument/2006/customXml" ds:itemID="{A258F08C-405B-4EC6-9F7C-80F6DCC1CBE3}"/>
+<ds:datastoreItem xmlns:ds="http://schemas.openxmlformats.org/officeDocument/2006/customXml" ds:itemID="{231126B6-E8B7-4F83-AB70-43219026EA0F}">
+  <ds:schemaRefs>
+    <ds:schemaRef ds:uri="http://schemas.microsoft.com/sharepoint/v3/contenttype/forms"/>
+  </ds:schemaRefs>
+</ds:datastoreItem>
 </file>
</xml_diff>